<commit_message>
made typo changes to Submission Expectations doc
</commit_message>
<xml_diff>
--- a/Documentation/Procedures/Doc_Submission_Expectations.docx
+++ b/Documentation/Procedures/Doc_Submission_Expectations.docx
@@ -746,55 +746,7 @@
           <w:szCs w:val="24"/>
           <w:shd w:val="clear" w:color="auto" w:fill="F7F7F8"/>
         </w:rPr>
-        <w:t>Lost in the Pile</w:t>
-      </w:r>
-      <w:r>
-        <w:rPr>
-          <w:rFonts w:ascii="Book Antiqua" w:hAnsi="Book Antiqua" w:cs="Segoe UI"/>
-          <w:i/>
-          <w:iCs/>
-          <w:color w:val="374151"/>
-          <w:sz w:val="24"/>
-          <w:szCs w:val="24"/>
-          <w:shd w:val="clear" w:color="auto" w:fill="F7F7F8"/>
-        </w:rPr>
-        <w:t>?</w:t>
-      </w:r>
-      <w:r>
-        <w:rPr>
-          <w:rFonts w:ascii="Book Antiqua" w:hAnsi="Book Antiqua" w:cs="Segoe UI"/>
-          <w:i/>
-          <w:iCs/>
-          <w:color w:val="374151"/>
-          <w:sz w:val="24"/>
-          <w:szCs w:val="24"/>
-          <w:shd w:val="clear" w:color="auto" w:fill="F7F7F8"/>
-        </w:rPr>
-        <w:t xml:space="preserve"> Don't let your </w:t>
-      </w:r>
-      <w:r>
-        <w:rPr>
-          <w:rFonts w:ascii="Book Antiqua" w:hAnsi="Book Antiqua" w:cs="Segoe UI"/>
-          <w:i/>
-          <w:iCs/>
-          <w:color w:val="374151"/>
-          <w:sz w:val="24"/>
-          <w:szCs w:val="24"/>
-          <w:shd w:val="clear" w:color="auto" w:fill="F7F7F8"/>
-        </w:rPr>
-        <w:t>papers pile on</w:t>
-      </w:r>
-      <w:r>
-        <w:rPr>
-          <w:rFonts w:ascii="Book Antiqua" w:hAnsi="Book Antiqua" w:cs="Segoe UI"/>
-          <w:i/>
-          <w:iCs/>
-          <w:color w:val="374151"/>
-          <w:sz w:val="24"/>
-          <w:szCs w:val="24"/>
-          <w:shd w:val="clear" w:color="auto" w:fill="F7F7F8"/>
-        </w:rPr>
-        <w:t xml:space="preserve"> yo</w:t>
+        <w:t>Lost in the Pile? Don't let your papers pile on yo</w:t>
       </w:r>
       <w:r>
         <w:rPr>
@@ -1589,7 +1541,6 @@
         </w:rPr>
         <w:t xml:space="preserve"> For </w:t>
       </w:r>
-      <w:proofErr w:type="gramStart"/>
       <w:r>
         <w:rPr>
           <w:rFonts w:ascii="Book Antiqua" w:hAnsi="Book Antiqua"/>
@@ -1598,7 +1549,14 @@
         </w:rPr>
         <w:t>Example</w:t>
       </w:r>
-      <w:proofErr w:type="gramEnd"/>
+      <w:r>
+        <w:rPr>
+          <w:rFonts w:ascii="Book Antiqua" w:hAnsi="Book Antiqua"/>
+          <w:sz w:val="24"/>
+          <w:szCs w:val="24"/>
+        </w:rPr>
+        <w:t>,</w:t>
+      </w:r>
       <w:r>
         <w:rPr>
           <w:rFonts w:ascii="Book Antiqua" w:hAnsi="Book Antiqua"/>
@@ -1792,7 +1750,23 @@
           <w:sz w:val="24"/>
           <w:szCs w:val="24"/>
         </w:rPr>
-        <w:t>Our meetings are scheduled for every Saturday and Sunday. Meeting Notes must be submitted by following</w:t>
+        <w:t xml:space="preserve">Our meetings are scheduled for every Saturday and Sunday. </w:t>
+      </w:r>
+      <w:r>
+        <w:rPr>
+          <w:rFonts w:ascii="Book Antiqua" w:hAnsi="Book Antiqua"/>
+          <w:sz w:val="24"/>
+          <w:szCs w:val="24"/>
+        </w:rPr>
+        <w:t xml:space="preserve">Engineering Notebook </w:t>
+      </w:r>
+      <w:r>
+        <w:rPr>
+          <w:rFonts w:ascii="Book Antiqua" w:hAnsi="Book Antiqua"/>
+          <w:sz w:val="24"/>
+          <w:szCs w:val="24"/>
+        </w:rPr>
+        <w:t>must be submitted by following</w:t>
       </w:r>
       <w:r>
         <w:rPr>
@@ -1895,7 +1869,23 @@
           <w:sz w:val="24"/>
           <w:szCs w:val="24"/>
         </w:rPr>
-        <w:t xml:space="preserve">Our meetings are scheduled for every Saturday and Sunday. Meeting Notes must be submitted by </w:t>
+        <w:t xml:space="preserve">Our meetings are scheduled for every Saturday and Sunday. </w:t>
+      </w:r>
+      <w:r>
+        <w:rPr>
+          <w:rFonts w:ascii="Book Antiqua" w:hAnsi="Book Antiqua"/>
+          <w:sz w:val="24"/>
+          <w:szCs w:val="24"/>
+        </w:rPr>
+        <w:t>Engineering Notebook</w:t>
+      </w:r>
+      <w:r>
+        <w:rPr>
+          <w:rFonts w:ascii="Book Antiqua" w:hAnsi="Book Antiqua"/>
+          <w:sz w:val="24"/>
+          <w:szCs w:val="24"/>
+        </w:rPr>
+        <w:t xml:space="preserve"> must be submitted by </w:t>
       </w:r>
       <w:r>
         <w:rPr>

</xml_diff>